<commit_message>
Making changes to the draft
</commit_message>
<xml_diff>
--- a/Resume/NPrakash_Resume_01_31_17_DRAFT.docx
+++ b/Resume/NPrakash_Resume_01_31_17_DRAFT.docx
@@ -425,19 +425,11 @@
         </w:rPr>
         <w:t xml:space="preserve">, </w:t>
       </w:r>
-      <w:proofErr w:type="spellStart"/>
-      <w:r>
-        <w:rPr>
-          <w:rFonts w:eastAsia="TimesNewRoman" w:cs="Times New Roman"/>
-        </w:rPr>
-        <w:t>RabbitMQ</w:t>
-      </w:r>
-      <w:proofErr w:type="spellEnd"/>
-      <w:r>
-        <w:rPr>
-          <w:rFonts w:eastAsia="TimesNewRoman" w:cs="Times New Roman"/>
-        </w:rPr>
-        <w:t>,</w:t>
+      <w:r>
+        <w:rPr>
+          <w:rFonts w:eastAsia="TimesNewRoman" w:cs="Times New Roman"/>
+        </w:rPr>
+        <w:t>RabbitMQ,</w:t>
       </w:r>
       <w:r>
         <w:rPr>
@@ -445,19 +437,11 @@
         </w:rPr>
         <w:t xml:space="preserve"> Maven; </w:t>
       </w:r>
-      <w:proofErr w:type="spellStart"/>
-      <w:r>
-        <w:rPr>
-          <w:rFonts w:eastAsia="TimesNewRoman" w:cs="Times New Roman"/>
-        </w:rPr>
-        <w:t>JBoss</w:t>
-      </w:r>
-      <w:proofErr w:type="spellEnd"/>
-      <w:r>
-        <w:rPr>
-          <w:rFonts w:eastAsia="TimesNewRoman" w:cs="Times New Roman"/>
-        </w:rPr>
-        <w:t xml:space="preserve">, </w:t>
+      <w:r>
+        <w:rPr>
+          <w:rFonts w:eastAsia="TimesNewRoman" w:cs="Times New Roman"/>
+        </w:rPr>
+        <w:t xml:space="preserve">JBoss, </w:t>
       </w:r>
       <w:r>
         <w:rPr>
@@ -469,14 +453,7 @@
         <w:rPr>
           <w:rFonts w:eastAsia="TimesNewRoman" w:cs="Times New Roman"/>
         </w:rPr>
-        <w:t xml:space="preserve">, </w:t>
-      </w:r>
-      <w:proofErr w:type="spellStart"/>
-      <w:r>
-        <w:rPr>
-          <w:rFonts w:eastAsia="TimesNewRoman" w:cs="Times New Roman"/>
-        </w:rPr>
-        <w:t>D</w:t>
+        <w:t>, D</w:t>
       </w:r>
       <w:r>
         <w:rPr>
@@ -484,7 +461,6 @@
         </w:rPr>
         <w:t>ropwizard</w:t>
       </w:r>
-      <w:proofErr w:type="spellEnd"/>
       <w:r>
         <w:rPr>
           <w:rFonts w:eastAsia="TimesNewRoman" w:cs="Times New Roman"/>
@@ -503,7 +479,6 @@
         </w:rPr>
         <w:t xml:space="preserve">Eclipse, Visual Studio, </w:t>
       </w:r>
-      <w:proofErr w:type="spellStart"/>
       <w:r>
         <w:rPr>
           <w:rFonts w:eastAsia="TimesNewRoman" w:cs="Times New Roman"/>
@@ -534,7 +509,6 @@
         </w:rPr>
         <w:t>it</w:t>
       </w:r>
-      <w:proofErr w:type="spellEnd"/>
       <w:r>
         <w:rPr>
           <w:rFonts w:eastAsia="TimesNewRoman" w:cs="Times New Roman"/>
@@ -547,33 +521,11 @@
         </w:rPr>
         <w:t xml:space="preserve">; Junit, </w:t>
       </w:r>
-      <w:proofErr w:type="spellStart"/>
-      <w:r>
-        <w:rPr>
-          <w:rFonts w:eastAsia="TimesNewRoman" w:cs="Times New Roman"/>
-        </w:rPr>
-        <w:t>PowerMock</w:t>
-      </w:r>
-      <w:proofErr w:type="spellEnd"/>
-      <w:r>
-        <w:rPr>
-          <w:rFonts w:eastAsia="TimesNewRoman" w:cs="Times New Roman"/>
-        </w:rPr>
-        <w:t xml:space="preserve">, </w:t>
-      </w:r>
-      <w:proofErr w:type="spellStart"/>
-      <w:r>
-        <w:rPr>
-          <w:rFonts w:eastAsia="TimesNewRoman" w:cs="Times New Roman"/>
-        </w:rPr>
-        <w:t>Jacoco</w:t>
-      </w:r>
-      <w:proofErr w:type="spellEnd"/>
-      <w:r>
-        <w:rPr>
-          <w:rFonts w:eastAsia="TimesNewRoman" w:cs="Times New Roman"/>
-        </w:rPr>
-        <w:t>.</w:t>
+      <w:r>
+        <w:rPr>
+          <w:rFonts w:eastAsia="TimesNewRoman" w:cs="Times New Roman"/>
+        </w:rPr>
+        <w:t>PowerMock, Jacoco.</w:t>
       </w:r>
     </w:p>
     <w:p>
@@ -772,7 +724,39 @@
         <w:rPr>
           <w:rFonts w:eastAsia="TimesNewRoman" w:cs="Times New Roman"/>
         </w:rPr>
-        <w:t>Point 1</w:t>
+        <w:t>Contributed in designing</w:t>
+      </w:r>
+      <w:r>
+        <w:rPr>
+          <w:rFonts w:eastAsia="TimesNewRoman" w:cs="Times New Roman"/>
+        </w:rPr>
+        <w:t xml:space="preserve"> and developing fully automated solutions enabling</w:t>
+      </w:r>
+      <w:r>
+        <w:rPr>
+          <w:rFonts w:eastAsia="TimesNewRoman" w:cs="Times New Roman"/>
+        </w:rPr>
+        <w:t xml:space="preserve"> </w:t>
+      </w:r>
+      <w:r>
+        <w:rPr>
+          <w:rFonts w:eastAsia="TimesNewRoman" w:cs="Times New Roman"/>
+        </w:rPr>
+        <w:t>to build, dep</w:t>
+      </w:r>
+      <w:r>
+        <w:rPr>
+          <w:rFonts w:eastAsia="TimesNewRoman" w:cs="Times New Roman"/>
+        </w:rPr>
+        <w:t>loy and monitor the application</w:t>
+      </w:r>
+      <w:bookmarkStart w:id="0" w:name="_GoBack"/>
+      <w:bookmarkEnd w:id="0"/>
+      <w:r>
+        <w:rPr>
+          <w:rFonts w:eastAsia="TimesNewRoman" w:cs="Times New Roman"/>
+        </w:rPr>
+        <w:t xml:space="preserve">.  </w:t>
       </w:r>
     </w:p>
     <w:p>
@@ -800,35 +784,6 @@
     </w:p>
     <w:p>
       <w:pPr>
-        <w:pStyle w:val="ListParagraph"/>
-        <w:numPr>
-          <w:ilvl w:val="0"/>
-          <w:numId w:val="24"/>
-        </w:numPr>
-        <w:autoSpaceDE w:val="0"/>
-        <w:autoSpaceDN w:val="0"/>
-        <w:adjustRightInd w:val="0"/>
-        <w:spacing w:after="0" w:line="240" w:lineRule="auto"/>
-        <w:jc w:val="both"/>
-        <w:rPr>
-          <w:rFonts w:eastAsia="TimesNewRoman" w:cs="Times New Roman"/>
-        </w:rPr>
-      </w:pPr>
-      <w:r>
-        <w:rPr>
-          <w:rFonts w:eastAsia="TimesNewRoman" w:cs="Times New Roman"/>
-        </w:rPr>
-        <w:t>Point 3</w:t>
-      </w:r>
-      <w:r>
-        <w:rPr>
-          <w:rFonts w:eastAsia="TimesNewRoman" w:cs="Times New Roman"/>
-        </w:rPr>
-        <w:t xml:space="preserve">  </w:t>
-      </w:r>
-    </w:p>
-    <w:p>
-      <w:pPr>
         <w:autoSpaceDE w:val="0"/>
         <w:autoSpaceDN w:val="0"/>
         <w:adjustRightInd w:val="0"/>
@@ -1136,7 +1091,6 @@
         </w:rPr>
         <w:t xml:space="preserve">VMware </w:t>
       </w:r>
-      <w:proofErr w:type="spellStart"/>
       <w:r>
         <w:rPr>
           <w:rFonts w:eastAsia="TimesNewRoman" w:cs="Times New Roman"/>
@@ -1149,15 +1103,7 @@
           <w:rFonts w:eastAsia="TimesNewRoman" w:cs="Times New Roman"/>
           <w:b/>
         </w:rPr>
-        <w:t>Center</w:t>
-      </w:r>
-      <w:proofErr w:type="spellEnd"/>
-      <w:r>
-        <w:rPr>
-          <w:rFonts w:eastAsia="TimesNewRoman" w:cs="Times New Roman"/>
-          <w:b/>
-        </w:rPr>
-        <w:t xml:space="preserve"> Management Plug-in Team</w:t>
+        <w:t>Center Management Plug-in Team</w:t>
       </w:r>
       <w:r>
         <w:rPr>
@@ -1252,14 +1198,7 @@
         <w:rPr>
           <w:rFonts w:eastAsia="TimesNewRoman" w:cs="Times New Roman"/>
         </w:rPr>
-        <w:t xml:space="preserve">Software engineer for a team creating VMware </w:t>
-      </w:r>
-      <w:proofErr w:type="spellStart"/>
-      <w:r>
-        <w:rPr>
-          <w:rFonts w:eastAsia="TimesNewRoman" w:cs="Times New Roman"/>
-        </w:rPr>
-        <w:t>v</w:t>
+        <w:t>Software engineer for a team creating VMware v</w:t>
       </w:r>
       <w:r>
         <w:rPr>
@@ -1267,7 +1206,6 @@
         </w:rPr>
         <w:t>Center</w:t>
       </w:r>
-      <w:proofErr w:type="spellEnd"/>
       <w:r>
         <w:rPr>
           <w:rFonts w:eastAsia="TimesNewRoman" w:cs="Times New Roman"/>
@@ -1427,21 +1365,7 @@
         <w:rPr>
           <w:rFonts w:eastAsia="TimesNewRoman" w:cs="Times New Roman"/>
         </w:rPr>
-        <w:t xml:space="preserve">for VMware </w:t>
-      </w:r>
-      <w:proofErr w:type="spellStart"/>
-      <w:r>
-        <w:rPr>
-          <w:rFonts w:eastAsia="TimesNewRoman" w:cs="Times New Roman"/>
-        </w:rPr>
-        <w:t>vCenter</w:t>
-      </w:r>
-      <w:proofErr w:type="spellEnd"/>
-      <w:r>
-        <w:rPr>
-          <w:rFonts w:eastAsia="TimesNewRoman" w:cs="Times New Roman"/>
-        </w:rPr>
-        <w:t xml:space="preserve"> plug-in.</w:t>
+        <w:t>for VMware vCenter plug-in.</w:t>
       </w:r>
     </w:p>
     <w:p>
@@ -2287,23 +2211,13 @@
           <w:b/>
         </w:rPr>
       </w:pPr>
-      <w:proofErr w:type="spellStart"/>
-      <w:r>
-        <w:rPr>
-          <w:rFonts w:cs="Times New Roman"/>
-          <w:b/>
-          <w:bCs/>
-        </w:rPr>
-        <w:t>M.S.Ramaiah</w:t>
-      </w:r>
-      <w:proofErr w:type="spellEnd"/>
-      <w:r>
-        <w:rPr>
-          <w:rFonts w:cs="Times New Roman"/>
-          <w:b/>
-          <w:bCs/>
-        </w:rPr>
-        <w:t xml:space="preserve"> Institute of Technology, Bangalore</w:t>
+      <w:r>
+        <w:rPr>
+          <w:rFonts w:cs="Times New Roman"/>
+          <w:b/>
+          <w:bCs/>
+        </w:rPr>
+        <w:t>M.S.Ramaiah Institute of Technology, Bangalore</w:t>
       </w:r>
       <w:r>
         <w:rPr>
@@ -2424,8 +2338,6 @@
         <w:tab/>
         <w:t>GPA - 3.8/4.0</w:t>
       </w:r>
-      <w:bookmarkStart w:id="0" w:name="_GoBack"/>
-      <w:bookmarkEnd w:id="0"/>
     </w:p>
     <w:sectPr>
       <w:pgSz w:w="12240" w:h="15840"/>
@@ -6084,7 +5996,7 @@
 </file>
 
 <file path=customXml/itemProps1.xml><?xml version="1.0" encoding="utf-8"?>
-<ds:datastoreItem xmlns:ds="http://schemas.openxmlformats.org/officeDocument/2006/customXml" ds:itemID="{99DC9CD1-0D7A-4B4D-93DB-169DC8F4AF90}">
+<ds:datastoreItem xmlns:ds="http://schemas.openxmlformats.org/officeDocument/2006/customXml" ds:itemID="{F88ED607-807C-43DA-BF4A-F0B7E41D98D2}">
   <ds:schemaRefs>
     <ds:schemaRef ds:uri="http://schemas.openxmlformats.org/officeDocument/2006/bibliography"/>
   </ds:schemaRefs>

</xml_diff>